<commit_message>
add a lot of information
</commit_message>
<xml_diff>
--- a/Информатика/Viacheslav/Лабораторные/lab2/inf_lab2.docx
+++ b/Информатика/Viacheslav/Лабораторные/lab2/inf_lab2.docx
@@ -2169,16 +2169,7 @@
           <w:sz w:val="24"/>
           <w:szCs w:val="24"/>
         </w:rPr>
-        <w:t xml:space="preserve"> </w:t>
-      </w:r>
-      <w:r>
-        <w:rPr>
-          <w:rFonts w:ascii="Times New Roman" w:hAnsi="Times New Roman" w:cs="Times New Roman"/>
-          <w:color w:val="000000" w:themeColor="text1"/>
-          <w:sz w:val="24"/>
-          <w:szCs w:val="24"/>
-        </w:rPr>
-        <w:t xml:space="preserve">таблицу </w:t>
+        <w:t xml:space="preserve"> таблицу </w:t>
       </w:r>
       <w:r>
         <w:rPr>
@@ -2223,14 +2214,6 @@
           <w:sz w:val="24"/>
           <w:szCs w:val="24"/>
         </w:rPr>
-      </w:r>
-      <w:r>
-        <w:rPr>
-          <w:rFonts w:ascii="Times New Roman" w:hAnsi="Times New Roman" w:cs="Times New Roman"/>
-          <w:color w:val="000000" w:themeColor="text1"/>
-          <w:sz w:val="24"/>
-          <w:szCs w:val="24"/>
-        </w:rPr>
         <w:instrText xml:space="preserve"> \* MERGEFORMAT </w:instrText>
       </w:r>
       <w:r>
@@ -2240,6 +2223,14 @@
           <w:sz w:val="24"/>
           <w:szCs w:val="24"/>
         </w:rPr>
+      </w:r>
+      <w:r>
+        <w:rPr>
+          <w:rFonts w:ascii="Times New Roman" w:hAnsi="Times New Roman" w:cs="Times New Roman"/>
+          <w:color w:val="000000" w:themeColor="text1"/>
+          <w:sz w:val="24"/>
+          <w:szCs w:val="24"/>
+        </w:rPr>
         <w:fldChar w:fldCharType="separate"/>
       </w:r>
       <w:r>
@@ -2313,15 +2304,15 @@
           <w:sz w:val="24"/>
           <w:szCs w:val="24"/>
         </w:rPr>
-      </w:r>
-      <w:r>
-        <w:rPr>
-          <w:rFonts w:ascii="Times New Roman" w:hAnsi="Times New Roman" w:cs="Times New Roman"/>
-          <w:color w:val="000000" w:themeColor="text1"/>
-          <w:sz w:val="24"/>
-          <w:szCs w:val="24"/>
-        </w:rPr>
         <w:instrText xml:space="preserve"> \* MERGEFORMAT </w:instrText>
+      </w:r>
+      <w:r>
+        <w:rPr>
+          <w:rFonts w:ascii="Times New Roman" w:hAnsi="Times New Roman" w:cs="Times New Roman"/>
+          <w:color w:val="000000" w:themeColor="text1"/>
+          <w:sz w:val="24"/>
+          <w:szCs w:val="24"/>
+        </w:rPr>
       </w:r>
       <w:r>
         <w:rPr>
@@ -5166,16 +5157,7 @@
           <w:sz w:val="24"/>
           <w:szCs w:val="24"/>
         </w:rPr>
-        <w:t xml:space="preserve">Построим таблицу входных битов </w:t>
-      </w:r>
-      <w:r>
-        <w:rPr>
-          <w:rFonts w:ascii="Times New Roman" w:hAnsi="Times New Roman" w:cs="Times New Roman"/>
-          <w:color w:val="000000" w:themeColor="text1"/>
-          <w:sz w:val="24"/>
-          <w:szCs w:val="24"/>
-        </w:rPr>
-        <w:t>(</w:t>
+        <w:t>Построим таблицу входных битов (</w:t>
       </w:r>
       <w:r>
         <w:rPr>
@@ -5202,14 +5184,6 @@
           <w:sz w:val="24"/>
           <w:szCs w:val="24"/>
         </w:rPr>
-      </w:r>
-      <w:r>
-        <w:rPr>
-          <w:rFonts w:ascii="Times New Roman" w:hAnsi="Times New Roman" w:cs="Times New Roman"/>
-          <w:color w:val="000000" w:themeColor="text1"/>
-          <w:sz w:val="24"/>
-          <w:szCs w:val="24"/>
-        </w:rPr>
         <w:instrText xml:space="preserve"> \* MERGEFORMAT </w:instrText>
       </w:r>
       <w:r>
@@ -5219,6 +5193,14 @@
           <w:sz w:val="24"/>
           <w:szCs w:val="24"/>
         </w:rPr>
+      </w:r>
+      <w:r>
+        <w:rPr>
+          <w:rFonts w:ascii="Times New Roman" w:hAnsi="Times New Roman" w:cs="Times New Roman"/>
+          <w:color w:val="000000" w:themeColor="text1"/>
+          <w:sz w:val="24"/>
+          <w:szCs w:val="24"/>
+        </w:rPr>
         <w:fldChar w:fldCharType="separate"/>
       </w:r>
       <w:r>
@@ -5283,15 +5265,15 @@
           <w:sz w:val="24"/>
           <w:szCs w:val="24"/>
         </w:rPr>
-      </w:r>
-      <w:r>
-        <w:rPr>
-          <w:rFonts w:ascii="Times New Roman" w:hAnsi="Times New Roman" w:cs="Times New Roman"/>
-          <w:color w:val="000000" w:themeColor="text1"/>
-          <w:sz w:val="24"/>
-          <w:szCs w:val="24"/>
-        </w:rPr>
         <w:instrText xml:space="preserve"> \* MERGEFORMAT </w:instrText>
+      </w:r>
+      <w:r>
+        <w:rPr>
+          <w:rFonts w:ascii="Times New Roman" w:hAnsi="Times New Roman" w:cs="Times New Roman"/>
+          <w:color w:val="000000" w:themeColor="text1"/>
+          <w:sz w:val="24"/>
+          <w:szCs w:val="24"/>
+        </w:rPr>
       </w:r>
       <w:r>
         <w:rPr>
@@ -8142,14 +8124,6 @@
           <w:sz w:val="24"/>
           <w:szCs w:val="24"/>
         </w:rPr>
-      </w:r>
-      <w:r>
-        <w:rPr>
-          <w:rFonts w:ascii="Times New Roman" w:hAnsi="Times New Roman" w:cs="Times New Roman"/>
-          <w:color w:val="000000" w:themeColor="text1"/>
-          <w:sz w:val="24"/>
-          <w:szCs w:val="24"/>
-        </w:rPr>
         <w:instrText xml:space="preserve"> \* MERGEFORMAT </w:instrText>
       </w:r>
       <w:r>
@@ -8159,6 +8133,14 @@
           <w:sz w:val="24"/>
           <w:szCs w:val="24"/>
         </w:rPr>
+      </w:r>
+      <w:r>
+        <w:rPr>
+          <w:rFonts w:ascii="Times New Roman" w:hAnsi="Times New Roman" w:cs="Times New Roman"/>
+          <w:color w:val="000000" w:themeColor="text1"/>
+          <w:sz w:val="24"/>
+          <w:szCs w:val="24"/>
+        </w:rPr>
         <w:fldChar w:fldCharType="separate"/>
       </w:r>
       <w:r>
@@ -8223,15 +8205,15 @@
           <w:sz w:val="24"/>
           <w:szCs w:val="24"/>
         </w:rPr>
-      </w:r>
-      <w:r>
-        <w:rPr>
-          <w:rFonts w:ascii="Times New Roman" w:hAnsi="Times New Roman" w:cs="Times New Roman"/>
-          <w:color w:val="000000" w:themeColor="text1"/>
-          <w:sz w:val="24"/>
-          <w:szCs w:val="24"/>
-        </w:rPr>
         <w:instrText xml:space="preserve"> \* MERGEFORMAT </w:instrText>
+      </w:r>
+      <w:r>
+        <w:rPr>
+          <w:rFonts w:ascii="Times New Roman" w:hAnsi="Times New Roman" w:cs="Times New Roman"/>
+          <w:color w:val="000000" w:themeColor="text1"/>
+          <w:sz w:val="24"/>
+          <w:szCs w:val="24"/>
+        </w:rPr>
       </w:r>
       <w:r>
         <w:rPr>
@@ -10891,14 +10873,6 @@
           <w:sz w:val="24"/>
           <w:szCs w:val="24"/>
         </w:rPr>
-      </w:r>
-      <w:r>
-        <w:rPr>
-          <w:rFonts w:ascii="Times New Roman" w:hAnsi="Times New Roman" w:cs="Times New Roman"/>
-          <w:color w:val="000000" w:themeColor="text1"/>
-          <w:sz w:val="24"/>
-          <w:szCs w:val="24"/>
-        </w:rPr>
         <w:instrText xml:space="preserve"> \* MERGEFORMAT </w:instrText>
       </w:r>
       <w:r>
@@ -10908,6 +10882,14 @@
           <w:sz w:val="24"/>
           <w:szCs w:val="24"/>
         </w:rPr>
+      </w:r>
+      <w:r>
+        <w:rPr>
+          <w:rFonts w:ascii="Times New Roman" w:hAnsi="Times New Roman" w:cs="Times New Roman"/>
+          <w:color w:val="000000" w:themeColor="text1"/>
+          <w:sz w:val="24"/>
+          <w:szCs w:val="24"/>
+        </w:rPr>
         <w:fldChar w:fldCharType="separate"/>
       </w:r>
       <w:r>
@@ -10972,15 +10954,15 @@
           <w:sz w:val="24"/>
           <w:szCs w:val="24"/>
         </w:rPr>
-      </w:r>
-      <w:r>
-        <w:rPr>
-          <w:rFonts w:ascii="Times New Roman" w:hAnsi="Times New Roman" w:cs="Times New Roman"/>
-          <w:color w:val="000000" w:themeColor="text1"/>
-          <w:sz w:val="24"/>
-          <w:szCs w:val="24"/>
-        </w:rPr>
         <w:instrText xml:space="preserve"> \* MERGEFORMAT </w:instrText>
+      </w:r>
+      <w:r>
+        <w:rPr>
+          <w:rFonts w:ascii="Times New Roman" w:hAnsi="Times New Roman" w:cs="Times New Roman"/>
+          <w:color w:val="000000" w:themeColor="text1"/>
+          <w:sz w:val="24"/>
+          <w:szCs w:val="24"/>
+        </w:rPr>
       </w:r>
       <w:r>
         <w:rPr>
@@ -13718,14 +13700,6 @@
           <w:sz w:val="24"/>
           <w:szCs w:val="24"/>
         </w:rPr>
-      </w:r>
-      <w:r>
-        <w:rPr>
-          <w:rFonts w:ascii="Times New Roman" w:hAnsi="Times New Roman" w:cs="Times New Roman"/>
-          <w:color w:val="000000" w:themeColor="text1"/>
-          <w:sz w:val="24"/>
-          <w:szCs w:val="24"/>
-        </w:rPr>
         <w:instrText xml:space="preserve"> \* MERGEFORMAT </w:instrText>
       </w:r>
       <w:r>
@@ -13735,6 +13709,14 @@
           <w:sz w:val="24"/>
           <w:szCs w:val="24"/>
         </w:rPr>
+      </w:r>
+      <w:r>
+        <w:rPr>
+          <w:rFonts w:ascii="Times New Roman" w:hAnsi="Times New Roman" w:cs="Times New Roman"/>
+          <w:color w:val="000000" w:themeColor="text1"/>
+          <w:sz w:val="24"/>
+          <w:szCs w:val="24"/>
+        </w:rPr>
         <w:fldChar w:fldCharType="separate"/>
       </w:r>
       <w:r>
@@ -13799,15 +13781,15 @@
           <w:sz w:val="24"/>
           <w:szCs w:val="24"/>
         </w:rPr>
-      </w:r>
-      <w:r>
-        <w:rPr>
-          <w:rFonts w:ascii="Times New Roman" w:hAnsi="Times New Roman" w:cs="Times New Roman"/>
-          <w:color w:val="000000" w:themeColor="text1"/>
-          <w:sz w:val="24"/>
-          <w:szCs w:val="24"/>
-        </w:rPr>
         <w:instrText xml:space="preserve"> \* MERGEFORMAT </w:instrText>
+      </w:r>
+      <w:r>
+        <w:rPr>
+          <w:rFonts w:ascii="Times New Roman" w:hAnsi="Times New Roman" w:cs="Times New Roman"/>
+          <w:color w:val="000000" w:themeColor="text1"/>
+          <w:sz w:val="24"/>
+          <w:szCs w:val="24"/>
+        </w:rPr>
       </w:r>
       <w:r>
         <w:rPr>
@@ -19530,7 +19512,6 @@
           <w:color w:val="000000" w:themeColor="text1"/>
           <w:sz w:val="24"/>
           <w:szCs w:val="24"/>
-          <w:lang w:val="en-US"/>
         </w:rPr>
         <w:t>1</w:t>
       </w:r>
@@ -19541,7 +19522,6 @@
           <w:sz w:val="24"/>
           <w:szCs w:val="24"/>
           <w:highlight w:val="cyan"/>
-          <w:lang w:val="en-US"/>
         </w:rPr>
         <w:t>1</w:t>
       </w:r>
@@ -20695,6 +20675,7 @@
           <w:sz w:val="24"/>
           <w:szCs w:val="24"/>
         </w:rPr>
+        <w:instrText xml:space="preserve"> \* MERGEFORMAT </w:instrText>
       </w:r>
       <w:r>
         <w:rPr>
@@ -20703,7 +20684,6 @@
           <w:sz w:val="24"/>
           <w:szCs w:val="24"/>
         </w:rPr>
-        <w:instrText xml:space="preserve"> \* MERGEFORMAT </w:instrText>
       </w:r>
       <w:r>
         <w:rPr>
@@ -20765,6 +20745,7 @@
       <w:r>
         <w:rPr>
           <w:rFonts w:ascii="Times New Roman" w:eastAsia="Times New Roman" w:hAnsi="Times New Roman" w:cs="Times New Roman"/>
+          <w:noProof/>
           <w:color w:val="000000" w:themeColor="text1"/>
           <w:sz w:val="24"/>
           <w:szCs w:val="24"/>
@@ -20821,8 +20802,8 @@
           <w:szCs w:val="24"/>
         </w:rPr>
       </w:pPr>
-      <w:bookmarkStart w:id="25" w:name="_Ref147578877"/>
-      <w:bookmarkStart w:id="26" w:name="_Ref147578899"/>
+      <w:bookmarkStart w:id="25" w:name="_Ref147578899"/>
+      <w:bookmarkStart w:id="26" w:name="_Ref147578877"/>
       <w:r>
         <w:rPr>
           <w:rFonts w:ascii="Times New Roman" w:hAnsi="Times New Roman" w:cs="Times New Roman"/>
@@ -20890,7 +20871,7 @@
         </w:rPr>
         <w:fldChar w:fldCharType="end"/>
       </w:r>
-      <w:bookmarkEnd w:id="26"/>
+      <w:bookmarkEnd w:id="25"/>
       <w:r>
         <w:rPr>
           <w:rFonts w:ascii="Times New Roman" w:hAnsi="Times New Roman" w:cs="Times New Roman"/>
@@ -20924,7 +20905,7 @@
         </w:rPr>
         <w:t xml:space="preserve"> декодирования классического кода Хэмминга (7, 4)</w:t>
       </w:r>
-      <w:bookmarkEnd w:id="25"/>
+      <w:bookmarkEnd w:id="26"/>
     </w:p>
     <w:p>
       <w:pPr>
@@ -21073,7 +21054,25 @@
           <w:sz w:val="24"/>
           <w:szCs w:val="24"/>
         </w:rPr>
-        <w:t xml:space="preserve">В процессе выполнения лабораторной работы я узнал, что такое код Хэмминга и как с ним взаимодействовать, также поработал в </w:t>
+        <w:t>В</w:t>
+      </w:r>
+      <w:r>
+        <w:rPr>
+          <w:rFonts w:ascii="Times New Roman" w:hAnsi="Times New Roman" w:cs="Times New Roman"/>
+          <w:color w:val="000000" w:themeColor="text1"/>
+          <w:sz w:val="24"/>
+          <w:szCs w:val="24"/>
+        </w:rPr>
+        <w:t xml:space="preserve">о время </w:t>
+      </w:r>
+      <w:r>
+        <w:rPr>
+          <w:rFonts w:ascii="Times New Roman" w:hAnsi="Times New Roman" w:cs="Times New Roman"/>
+          <w:color w:val="000000" w:themeColor="text1"/>
+          <w:sz w:val="24"/>
+          <w:szCs w:val="24"/>
+        </w:rPr>
+        <w:t xml:space="preserve">выполнения лабораторной работы я узнал, что такое код Хэмминга и как с ним взаимодействовать, также поработал в </w:t>
       </w:r>
       <w:r>
         <w:rPr>
@@ -21347,7 +21346,6 @@
           <w:rFonts w:ascii="Times New Roman" w:hAnsi="Times New Roman" w:cs="Times New Roman"/>
           <w:color w:val="000000" w:themeColor="text1"/>
         </w:rPr>
-        <w:lastRenderedPageBreak/>
         <w:t>Список использованных источников</w:t>
       </w:r>
       <w:bookmarkEnd w:id="28"/>
@@ -21406,6 +21404,7 @@
           <w:sz w:val="24"/>
           <w:szCs w:val="24"/>
         </w:rPr>
+        <w:lastRenderedPageBreak/>
         <w:t>Коды и устройства помехоустойчивого кодирования информации / сост. Королев А.И. – Мн.</w:t>
       </w:r>
       <w:proofErr w:type="gramStart"/>

</xml_diff>